<commit_message>
Ajout debut question 3 rapport
</commit_message>
<xml_diff>
--- a/Tp3/rapport_dev3.docx
+++ b/Tp3/rapport_dev3.docx
@@ -64,7 +64,7 @@
     </w:p>
     <w:p>
       <w:pPr>
-        <w:pStyle w:val="Paragraphedeliste"/>
+        <w:pStyle w:val="ListParagraph"/>
         <w:keepNext/>
         <w:numPr>
           <w:ilvl w:val="0"/>
@@ -201,7 +201,7 @@
     </w:p>
     <w:tbl>
       <w:tblPr>
-        <w:tblStyle w:val="Grilledutableau"/>
+        <w:tblStyle w:val="TableGrid"/>
         <w:tblW w:w="0" w:type="auto"/>
         <w:tblLook w:val="04A0" w:firstRow="1" w:lastRow="0" w:firstColumn="1" w:lastColumn="0" w:noHBand="0" w:noVBand="1"/>
       </w:tblPr>
@@ -474,7 +474,7 @@
     </w:p>
     <w:p>
       <w:pPr>
-        <w:pStyle w:val="Paragraphedeliste"/>
+        <w:pStyle w:val="ListParagraph"/>
         <w:keepNext/>
         <w:numPr>
           <w:ilvl w:val="0"/>
@@ -603,7 +603,7 @@
     </w:p>
     <w:tbl>
       <w:tblPr>
-        <w:tblStyle w:val="Grilledutableau"/>
+        <w:tblStyle w:val="TableGrid"/>
         <w:tblW w:w="0" w:type="auto"/>
         <w:tblLook w:val="04A0" w:firstRow="1" w:lastRow="0" w:firstColumn="1" w:lastColumn="0" w:noHBand="0" w:noVBand="1"/>
       </w:tblPr>
@@ -880,7 +880,7 @@
     </w:tbl>
     <w:p>
       <w:pPr>
-        <w:pStyle w:val="Paragraphedeliste"/>
+        <w:pStyle w:val="ListParagraph"/>
         <w:keepNext/>
         <w:rPr>
           <w:color w:val="000000" w:themeColor="text1"/>
@@ -889,7 +889,7 @@
     </w:p>
     <w:p>
       <w:pPr>
-        <w:pStyle w:val="Paragraphedeliste"/>
+        <w:pStyle w:val="ListParagraph"/>
         <w:keepNext/>
         <w:rPr>
           <w:color w:val="000000" w:themeColor="text1"/>
@@ -972,7 +972,7 @@
     </w:p>
     <w:p>
       <w:pPr>
-        <w:pStyle w:val="Paragraphedeliste"/>
+        <w:pStyle w:val="ListParagraph"/>
         <w:keepNext/>
         <w:rPr>
           <w:color w:val="000000" w:themeColor="text1"/>
@@ -1022,7 +1022,7 @@
     </w:p>
     <w:tbl>
       <w:tblPr>
-        <w:tblStyle w:val="Grilledutableau"/>
+        <w:tblStyle w:val="TableGrid"/>
         <w:tblW w:w="0" w:type="auto"/>
         <w:tblLook w:val="04A0" w:firstRow="1" w:lastRow="0" w:firstColumn="1" w:lastColumn="0" w:noHBand="0" w:noVBand="1"/>
       </w:tblPr>
@@ -1740,7 +1740,6 @@
                 <w14:ligatures w14:val="none"/>
               </w:rPr>
             </w:pPr>
-            <w:proofErr w:type="gramStart"/>
             <w:r>
               <w:rPr>
                 <w:rFonts w:ascii="Calibri" w:eastAsia="Times New Roman" w:hAnsi="Calibri" w:cs="Calibri"/>
@@ -1749,9 +1748,8 @@
                 <w:lang w:eastAsia="fr-FR"/>
                 <w14:ligatures w14:val="none"/>
               </w:rPr>
-              <w:t>avec</w:t>
+              <w:t>Avec</w:t>
             </w:r>
-            <w:proofErr w:type="gramEnd"/>
             <w:r>
               <w:rPr>
                 <w:rFonts w:ascii="Calibri" w:eastAsia="Times New Roman" w:hAnsi="Calibri" w:cs="Calibri"/>
@@ -1908,7 +1906,6 @@
                 <w14:ligatures w14:val="none"/>
               </w:rPr>
             </w:pPr>
-            <w:proofErr w:type="gramStart"/>
             <w:r>
               <w:rPr>
                 <w:rFonts w:ascii="Calibri" w:eastAsia="Times New Roman" w:hAnsi="Calibri" w:cs="Calibri"/>
@@ -1917,9 +1914,8 @@
                 <w:lang w:eastAsia="fr-FR"/>
                 <w14:ligatures w14:val="none"/>
               </w:rPr>
-              <w:t>sans</w:t>
+              <w:t>Sans</w:t>
             </w:r>
-            <w:proofErr w:type="gramEnd"/>
             <w:r>
               <w:rPr>
                 <w:rFonts w:ascii="Calibri" w:eastAsia="Times New Roman" w:hAnsi="Calibri" w:cs="Calibri"/>
@@ -2080,6 +2076,33 @@
       <w:pPr>
         <w:keepNext/>
       </w:pPr>
+      <w:r>
+        <w:t xml:space="preserve">Hypothèse à évaluer : </w:t>
+      </w:r>
+      <w:r>
+        <w:t>« les classes qui contiennent plus de 20 assertions sont plus complexes que</w:t>
+      </w:r>
+      <w:r>
+        <w:t xml:space="preserve"> </w:t>
+      </w:r>
+      <w:r>
+        <w:t>celles contiennent moins de 20 assertions »</w:t>
+      </w:r>
+    </w:p>
+    <w:p>
+      <w:pPr>
+        <w:keepNext/>
+      </w:pPr>
+    </w:p>
+    <w:p>
+      <w:pPr>
+        <w:keepNext/>
+      </w:pPr>
+    </w:p>
+    <w:p>
+      <w:pPr>
+        <w:keepNext/>
+      </w:pPr>
     </w:p>
     <w:p>
       <w:pPr>
@@ -2166,7 +2189,7 @@
     <w:sdtContent>
       <w:p>
         <w:pPr>
-          <w:pStyle w:val="Pieddepage"/>
+          <w:pStyle w:val="Footer"/>
           <w:jc w:val="right"/>
         </w:pPr>
         <w:r>
@@ -2189,7 +2212,7 @@
   </w:sdt>
   <w:p>
     <w:pPr>
-      <w:pStyle w:val="Pieddepage"/>
+      <w:pStyle w:val="Footer"/>
     </w:pPr>
   </w:p>
 </w:ftr>
@@ -2224,7 +2247,7 @@
 <w:hdr xmlns:wpc="http://schemas.microsoft.com/office/word/2010/wordprocessingCanvas" xmlns:cx="http://schemas.microsoft.com/office/drawing/2014/chartex" xmlns:cx1="http://schemas.microsoft.com/office/drawing/2015/9/8/chartex" xmlns:cx2="http://schemas.microsoft.com/office/drawing/2015/10/21/chartex" xmlns:cx3="http://schemas.microsoft.com/office/drawing/2016/5/9/chartex" xmlns:cx4="http://schemas.microsoft.com/office/drawing/2016/5/10/chartex" xmlns:cx5="http://schemas.microsoft.com/office/drawing/2016/5/11/chartex" xmlns:cx6="http://schemas.microsoft.com/office/drawing/2016/5/12/chartex" xmlns:cx7="http://schemas.microsoft.com/office/drawing/2016/5/13/chartex" xmlns:cx8="http://schemas.microsoft.com/office/drawing/2016/5/14/chartex" xmlns:mc="http://schemas.openxmlformats.org/markup-compatibility/2006" xmlns:aink="http://schemas.microsoft.com/office/drawing/2016/ink" xmlns:am3d="http://schemas.microsoft.com/office/drawing/2017/model3d" xmlns:o="urn:schemas-microsoft-com:office:office" xmlns:oel="http://schemas.microsoft.com/office/2019/extlst" xmlns:r="http://schemas.openxmlformats.org/officeDocument/2006/relationships" xmlns:m="http://schemas.openxmlformats.org/officeDocument/2006/math" xmlns:v="urn:schemas-microsoft-com:vml" xmlns:wp14="http://schemas.microsoft.com/office/word/2010/wordprocessingDrawing" xmlns:wp="http://schemas.openxmlformats.org/drawingml/2006/wordprocessingDrawing" xmlns:w10="urn:schemas-microsoft-com:office:word" xmlns:w="http://schemas.openxmlformats.org/wordprocessingml/2006/main" xmlns:w14="http://schemas.microsoft.com/office/word/2010/wordml" xmlns:w15="http://schemas.microsoft.com/office/word/2012/wordml" xmlns:w16cex="http://schemas.microsoft.com/office/word/2018/wordml/cex" xmlns:w16cid="http://schemas.microsoft.com/office/word/2016/wordml/cid" xmlns:w16="http://schemas.microsoft.com/office/word/2018/wordml" xmlns:w16sdtdh="http://schemas.microsoft.com/office/word/2020/wordml/sdtdatahash" xmlns:w16se="http://schemas.microsoft.com/office/word/2015/wordml/symex" xmlns:wpg="http://schemas.microsoft.com/office/word/2010/wordprocessingGroup" xmlns:wpi="http://schemas.microsoft.com/office/word/2010/wordprocessingInk" xmlns:wne="http://schemas.microsoft.com/office/word/2006/wordml" xmlns:wps="http://schemas.microsoft.com/office/word/2010/wordprocessingShape" mc:Ignorable="w14 w15 w16se w16cid w16 w16cex w16sdtdh wp14">
   <w:p>
     <w:pPr>
-      <w:pStyle w:val="En-tte"/>
+      <w:pStyle w:val="Header"/>
     </w:pPr>
     <w:r>
       <w:t>Alexis Boucher 20217120</w:t>
@@ -2243,7 +2266,7 @@
   </w:p>
   <w:p>
     <w:pPr>
-      <w:pStyle w:val="En-tte"/>
+      <w:pStyle w:val="Header"/>
     </w:pPr>
     <w:r>
       <w:t>Marguerite Mireille Camara 20143122</w:t>
@@ -2257,7 +2280,7 @@
     <w:hyperlink r:id="rId1" w:history="1">
       <w:r>
         <w:rPr>
-          <w:rStyle w:val="Lienhypertexte"/>
+          <w:rStyle w:val="Hyperlink"/>
         </w:rPr>
         <w:t>https://github.com/AlexisBoucher/IFT3913</w:t>
       </w:r>
@@ -3320,13 +3343,13 @@
     <w:name w:val="Normal"/>
     <w:qFormat/>
   </w:style>
-  <w:style w:type="character" w:default="1" w:styleId="Policepardfaut">
+  <w:style w:type="character" w:default="1" w:styleId="DefaultParagraphFont">
     <w:name w:val="Default Paragraph Font"/>
     <w:uiPriority w:val="1"/>
     <w:semiHidden/>
     <w:unhideWhenUsed/>
   </w:style>
-  <w:style w:type="table" w:default="1" w:styleId="TableauNormal">
+  <w:style w:type="table" w:default="1" w:styleId="TableNormal">
     <w:name w:val="Normal Table"/>
     <w:uiPriority w:val="99"/>
     <w:semiHidden/>
@@ -3341,16 +3364,16 @@
       </w:tblCellMar>
     </w:tblPr>
   </w:style>
-  <w:style w:type="numbering" w:default="1" w:styleId="Aucuneliste">
+  <w:style w:type="numbering" w:default="1" w:styleId="NoList">
     <w:name w:val="No List"/>
     <w:uiPriority w:val="99"/>
     <w:semiHidden/>
     <w:unhideWhenUsed/>
   </w:style>
-  <w:style w:type="paragraph" w:styleId="En-tte">
+  <w:style w:type="paragraph" w:styleId="Header">
     <w:name w:val="header"/>
     <w:basedOn w:val="Normal"/>
-    <w:link w:val="En-tteCar"/>
+    <w:link w:val="HeaderChar"/>
     <w:uiPriority w:val="99"/>
     <w:unhideWhenUsed/>
     <w:rsid w:val="00A66951"/>
@@ -3362,17 +3385,17 @@
       <w:spacing w:after="0" w:line="240" w:lineRule="auto"/>
     </w:pPr>
   </w:style>
-  <w:style w:type="character" w:customStyle="1" w:styleId="En-tteCar">
-    <w:name w:val="En-tête Car"/>
-    <w:basedOn w:val="Policepardfaut"/>
-    <w:link w:val="En-tte"/>
+  <w:style w:type="character" w:customStyle="1" w:styleId="HeaderChar">
+    <w:name w:val="Header Char"/>
+    <w:basedOn w:val="DefaultParagraphFont"/>
+    <w:link w:val="Header"/>
     <w:uiPriority w:val="99"/>
     <w:rsid w:val="00A66951"/>
   </w:style>
-  <w:style w:type="paragraph" w:styleId="Pieddepage">
+  <w:style w:type="paragraph" w:styleId="Footer">
     <w:name w:val="footer"/>
     <w:basedOn w:val="Normal"/>
-    <w:link w:val="PieddepageCar"/>
+    <w:link w:val="FooterChar"/>
     <w:uiPriority w:val="99"/>
     <w:unhideWhenUsed/>
     <w:rsid w:val="00A66951"/>
@@ -3384,14 +3407,14 @@
       <w:spacing w:after="0" w:line="240" w:lineRule="auto"/>
     </w:pPr>
   </w:style>
-  <w:style w:type="character" w:customStyle="1" w:styleId="PieddepageCar">
-    <w:name w:val="Pied de page Car"/>
-    <w:basedOn w:val="Policepardfaut"/>
-    <w:link w:val="Pieddepage"/>
+  <w:style w:type="character" w:customStyle="1" w:styleId="FooterChar">
+    <w:name w:val="Footer Char"/>
+    <w:basedOn w:val="DefaultParagraphFont"/>
+    <w:link w:val="Footer"/>
     <w:uiPriority w:val="99"/>
     <w:rsid w:val="00A66951"/>
   </w:style>
-  <w:style w:type="paragraph" w:styleId="Lgende">
+  <w:style w:type="paragraph" w:styleId="Caption">
     <w:name w:val="caption"/>
     <w:basedOn w:val="Normal"/>
     <w:next w:val="Normal"/>
@@ -3410,9 +3433,9 @@
       <w:szCs w:val="18"/>
     </w:rPr>
   </w:style>
-  <w:style w:type="character" w:styleId="Lienhypertexte">
+  <w:style w:type="character" w:styleId="Hyperlink">
     <w:name w:val="Hyperlink"/>
-    <w:basedOn w:val="Policepardfaut"/>
+    <w:basedOn w:val="DefaultParagraphFont"/>
     <w:uiPriority w:val="99"/>
     <w:unhideWhenUsed/>
     <w:rsid w:val="001A33C7"/>
@@ -3421,9 +3444,9 @@
       <w:u w:val="single"/>
     </w:rPr>
   </w:style>
-  <w:style w:type="character" w:styleId="Mentionnonrsolue">
+  <w:style w:type="character" w:styleId="UnresolvedMention">
     <w:name w:val="Unresolved Mention"/>
-    <w:basedOn w:val="Policepardfaut"/>
+    <w:basedOn w:val="DefaultParagraphFont"/>
     <w:uiPriority w:val="99"/>
     <w:semiHidden/>
     <w:unhideWhenUsed/>
@@ -3433,7 +3456,7 @@
       <w:shd w:val="clear" w:color="auto" w:fill="E1DFDD"/>
     </w:rPr>
   </w:style>
-  <w:style w:type="paragraph" w:styleId="Paragraphedeliste">
+  <w:style w:type="paragraph" w:styleId="ListParagraph">
     <w:name w:val="List Paragraph"/>
     <w:basedOn w:val="Normal"/>
     <w:uiPriority w:val="34"/>
@@ -3444,9 +3467,9 @@
       <w:contextualSpacing/>
     </w:pPr>
   </w:style>
-  <w:style w:type="table" w:styleId="Grilledutableau">
+  <w:style w:type="table" w:styleId="TableGrid">
     <w:name w:val="Table Grid"/>
-    <w:basedOn w:val="TableauNormal"/>
+    <w:basedOn w:val="TableNormal"/>
     <w:uiPriority w:val="39"/>
     <w:rsid w:val="006A2FCD"/>
     <w:pPr>
@@ -3469,7 +3492,7 @@
 <file path=word/charts/chart1.xml><?xml version="1.0" encoding="utf-8"?>
 <c:chartSpace xmlns:c="http://schemas.openxmlformats.org/drawingml/2006/chart" xmlns:a="http://schemas.openxmlformats.org/drawingml/2006/main" xmlns:r="http://schemas.openxmlformats.org/officeDocument/2006/relationships" xmlns:c16r2="http://schemas.microsoft.com/office/drawing/2015/06/chart">
   <c:date1904 val="0"/>
-  <c:lang val="fr-FR"/>
+  <c:lang val="en-GB"/>
   <c:roundedCorners val="0"/>
   <mc:AlternateContent xmlns:mc="http://schemas.openxmlformats.org/markup-compatibility/2006">
     <mc:Choice xmlns:c14="http://schemas.microsoft.com/office/drawing/2007/8/2/chart" Requires="c14">
@@ -3531,7 +3554,7 @@
               <a:cs typeface="+mn-cs"/>
             </a:defRPr>
           </a:pPr>
-          <a:endParaRPr lang="fr-FR"/>
+          <a:endParaRPr lang="en-US"/>
         </a:p>
       </c:txPr>
     </c:title>
@@ -3614,7 +3637,7 @@
                       <a:cs typeface="+mn-cs"/>
                     </a:defRPr>
                   </a:pPr>
-                  <a:endParaRPr lang="fr-FR"/>
+                  <a:endParaRPr lang="en-US"/>
                 </a:p>
               </c:txPr>
             </c:trendlineLbl>
@@ -5563,7 +5586,7 @@
                   <a:cs typeface="+mn-cs"/>
                 </a:defRPr>
               </a:pPr>
-              <a:endParaRPr lang="fr-FR"/>
+              <a:endParaRPr lang="en-US"/>
             </a:p>
           </c:txPr>
         </c:title>
@@ -5601,7 +5624,7 @@
                 <a:cs typeface="+mn-cs"/>
               </a:defRPr>
             </a:pPr>
-            <a:endParaRPr lang="fr-FR"/>
+            <a:endParaRPr lang="en-US"/>
           </a:p>
         </c:txPr>
         <c:crossAx val="1349955775"/>
@@ -5680,7 +5703,7 @@
                   <a:cs typeface="+mn-cs"/>
                 </a:defRPr>
               </a:pPr>
-              <a:endParaRPr lang="fr-FR"/>
+              <a:endParaRPr lang="en-US"/>
             </a:p>
           </c:txPr>
         </c:title>
@@ -5718,7 +5741,7 @@
                 <a:cs typeface="+mn-cs"/>
               </a:defRPr>
             </a:pPr>
-            <a:endParaRPr lang="fr-FR"/>
+            <a:endParaRPr lang="en-US"/>
           </a:p>
         </c:txPr>
         <c:crossAx val="106712511"/>
@@ -5766,7 +5789,7 @@
       <a:pPr>
         <a:defRPr/>
       </a:pPr>
-      <a:endParaRPr lang="fr-FR"/>
+      <a:endParaRPr lang="en-US"/>
     </a:p>
   </c:txPr>
   <c:externalData r:id="rId3">
@@ -5778,7 +5801,7 @@
 <file path=word/charts/chart2.xml><?xml version="1.0" encoding="utf-8"?>
 <c:chartSpace xmlns:c="http://schemas.openxmlformats.org/drawingml/2006/chart" xmlns:a="http://schemas.openxmlformats.org/drawingml/2006/main" xmlns:r="http://schemas.openxmlformats.org/officeDocument/2006/relationships" xmlns:c16r2="http://schemas.microsoft.com/office/drawing/2015/06/chart">
   <c:date1904 val="0"/>
-  <c:lang val="fr-FR"/>
+  <c:lang val="en-GB"/>
   <c:roundedCorners val="0"/>
   <mc:AlternateContent xmlns:mc="http://schemas.openxmlformats.org/markup-compatibility/2006">
     <mc:Choice xmlns:c14="http://schemas.microsoft.com/office/drawing/2007/8/2/chart" Requires="c14">
@@ -5840,7 +5863,7 @@
               <a:cs typeface="+mn-cs"/>
             </a:defRPr>
           </a:pPr>
-          <a:endParaRPr lang="fr-FR"/>
+          <a:endParaRPr lang="en-US"/>
         </a:p>
       </c:txPr>
     </c:title>
@@ -5923,7 +5946,7 @@
                       <a:cs typeface="+mn-cs"/>
                     </a:defRPr>
                   </a:pPr>
-                  <a:endParaRPr lang="fr-FR"/>
+                  <a:endParaRPr lang="en-US"/>
                 </a:p>
               </c:txPr>
             </c:trendlineLbl>
@@ -7872,7 +7895,7 @@
                   <a:cs typeface="+mn-cs"/>
                 </a:defRPr>
               </a:pPr>
-              <a:endParaRPr lang="fr-FR"/>
+              <a:endParaRPr lang="en-US"/>
             </a:p>
           </c:txPr>
         </c:title>
@@ -7910,7 +7933,7 @@
                 <a:cs typeface="+mn-cs"/>
               </a:defRPr>
             </a:pPr>
-            <a:endParaRPr lang="fr-FR"/>
+            <a:endParaRPr lang="en-US"/>
           </a:p>
         </c:txPr>
         <c:crossAx val="1056256751"/>
@@ -7989,7 +8012,7 @@
                   <a:cs typeface="+mn-cs"/>
                 </a:defRPr>
               </a:pPr>
-              <a:endParaRPr lang="fr-FR"/>
+              <a:endParaRPr lang="en-US"/>
             </a:p>
           </c:txPr>
         </c:title>
@@ -8027,7 +8050,7 @@
                 <a:cs typeface="+mn-cs"/>
               </a:defRPr>
             </a:pPr>
-            <a:endParaRPr lang="fr-FR"/>
+            <a:endParaRPr lang="en-US"/>
           </a:p>
         </c:txPr>
         <c:crossAx val="1199681551"/>
@@ -8075,7 +8098,7 @@
       <a:pPr>
         <a:defRPr/>
       </a:pPr>
-      <a:endParaRPr lang="fr-FR"/>
+      <a:endParaRPr lang="en-US"/>
     </a:p>
   </c:txPr>
   <c:externalData r:id="rId3">
@@ -8087,7 +8110,7 @@
 <file path=word/charts/chart3.xml><?xml version="1.0" encoding="utf-8"?>
 <c:chartSpace xmlns:c="http://schemas.openxmlformats.org/drawingml/2006/chart" xmlns:a="http://schemas.openxmlformats.org/drawingml/2006/main" xmlns:r="http://schemas.openxmlformats.org/officeDocument/2006/relationships" xmlns:c16r2="http://schemas.microsoft.com/office/drawing/2015/06/chart">
   <c:date1904 val="0"/>
-  <c:lang val="fr-FR"/>
+  <c:lang val="en-GB"/>
   <c:roundedCorners val="0"/>
   <mc:AlternateContent xmlns:mc="http://schemas.openxmlformats.org/markup-compatibility/2006">
     <mc:Choice xmlns:c14="http://schemas.microsoft.com/office/drawing/2007/8/2/chart" Requires="c14">
@@ -8149,7 +8172,7 @@
               <a:cs typeface="+mn-cs"/>
             </a:defRPr>
           </a:pPr>
-          <a:endParaRPr lang="fr-FR"/>
+          <a:endParaRPr lang="en-US"/>
         </a:p>
       </c:txPr>
     </c:title>
@@ -8232,7 +8255,7 @@
                       <a:cs typeface="+mn-cs"/>
                     </a:defRPr>
                   </a:pPr>
-                  <a:endParaRPr lang="fr-FR"/>
+                  <a:endParaRPr lang="en-US"/>
                 </a:p>
               </c:txPr>
             </c:trendlineLbl>
@@ -10181,7 +10204,7 @@
                   <a:cs typeface="+mn-cs"/>
                 </a:defRPr>
               </a:pPr>
-              <a:endParaRPr lang="fr-FR"/>
+              <a:endParaRPr lang="en-US"/>
             </a:p>
           </c:txPr>
         </c:title>
@@ -10219,7 +10242,7 @@
                 <a:cs typeface="+mn-cs"/>
               </a:defRPr>
             </a:pPr>
-            <a:endParaRPr lang="fr-FR"/>
+            <a:endParaRPr lang="en-US"/>
           </a:p>
         </c:txPr>
         <c:crossAx val="1349955775"/>
@@ -10298,7 +10321,7 @@
                   <a:cs typeface="+mn-cs"/>
                 </a:defRPr>
               </a:pPr>
-              <a:endParaRPr lang="fr-FR"/>
+              <a:endParaRPr lang="en-US"/>
             </a:p>
           </c:txPr>
         </c:title>
@@ -10336,7 +10359,7 @@
                 <a:cs typeface="+mn-cs"/>
               </a:defRPr>
             </a:pPr>
-            <a:endParaRPr lang="fr-FR"/>
+            <a:endParaRPr lang="en-US"/>
           </a:p>
         </c:txPr>
         <c:crossAx val="106712511"/>
@@ -10384,7 +10407,7 @@
       <a:pPr>
         <a:defRPr/>
       </a:pPr>
-      <a:endParaRPr lang="fr-FR"/>
+      <a:endParaRPr lang="en-US"/>
     </a:p>
   </c:txPr>
   <c:externalData r:id="rId3">

</xml_diff>

<commit_message>
ajout debut question 3
</commit_message>
<xml_diff>
--- a/Tp3/rapport_dev3.docx
+++ b/Tp3/rapport_dev3.docx
@@ -2077,21 +2077,312 @@
         <w:keepNext/>
       </w:pPr>
       <w:r>
-        <w:t xml:space="preserve">Hypothèse à évaluer : </w:t>
+        <w:rPr>
+          <w:b/>
+          <w:bCs/>
+        </w:rPr>
+        <w:t>Hypothèse à évaluer</w:t>
       </w:r>
       <w:r>
-        <w:t>« les classes qui contiennent plus de 20 assertions sont plus complexes que</w:t>
+        <w:t> : « les classes qui contiennent plus de 20 assertions sont plus complexes que celles contiennent moins de 20 assertions »</w:t>
+      </w:r>
+    </w:p>
+    <w:p>
+      <w:pPr>
+        <w:spacing w:before="100" w:beforeAutospacing="1" w:after="100" w:afterAutospacing="1" w:line="240" w:lineRule="auto"/>
+        <w:rPr>
+          <w:rFonts w:eastAsia="Times New Roman" w:cstheme="minorHAnsi"/>
+          <w:kern w:val="0"/>
+          <w:lang w:val="fr-CA" w:eastAsia="en-GB"/>
+          <w14:ligatures w14:val="none"/>
+        </w:rPr>
+      </w:pPr>
+      <w:r>
+        <w:rPr>
+          <w:rFonts w:eastAsia="Times New Roman" w:cstheme="minorHAnsi"/>
+          <w:b/>
+          <w:bCs/>
+          <w:kern w:val="0"/>
+          <w:lang w:val="fr-CA" w:eastAsia="en-GB"/>
+          <w14:ligatures w14:val="none"/>
+        </w:rPr>
+        <w:t>Groupe de comparaison :</w:t>
       </w:r>
       <w:r>
+        <w:rPr>
+          <w:rFonts w:eastAsia="Times New Roman" w:cstheme="minorHAnsi"/>
+          <w:kern w:val="0"/>
+          <w:lang w:val="fr-CA" w:eastAsia="en-GB"/>
+          <w14:ligatures w14:val="none"/>
+        </w:rPr>
+        <w:t xml:space="preserve"> Divis</w:t>
+      </w:r>
+      <w:r>
+        <w:rPr>
+          <w:rFonts w:eastAsia="Times New Roman" w:cstheme="minorHAnsi"/>
+          <w:kern w:val="0"/>
+          <w:lang w:val="fr-CA" w:eastAsia="en-GB"/>
+          <w14:ligatures w14:val="none"/>
+        </w:rPr>
+        <w:t>ions</w:t>
+      </w:r>
+      <w:r>
+        <w:rPr>
+          <w:rFonts w:eastAsia="Times New Roman" w:cstheme="minorHAnsi"/>
+          <w:kern w:val="0"/>
+          <w:lang w:val="fr-CA" w:eastAsia="en-GB"/>
+          <w14:ligatures w14:val="none"/>
+        </w:rPr>
         <w:t xml:space="preserve"> </w:t>
       </w:r>
       <w:r>
-        <w:t>celles contiennent moins de 20 assertions »</w:t>
+        <w:rPr>
+          <w:rFonts w:eastAsia="Times New Roman" w:cstheme="minorHAnsi"/>
+          <w:kern w:val="0"/>
+          <w:lang w:val="fr-CA" w:eastAsia="en-GB"/>
+          <w14:ligatures w14:val="none"/>
+        </w:rPr>
+        <w:t>d</w:t>
+      </w:r>
+      <w:r>
+        <w:rPr>
+          <w:rFonts w:eastAsia="Times New Roman" w:cstheme="minorHAnsi"/>
+          <w:kern w:val="0"/>
+          <w:lang w:val="fr-CA" w:eastAsia="en-GB"/>
+          <w14:ligatures w14:val="none"/>
+        </w:rPr>
+        <w:t>es classes en deux groupes, celles avec plus de 20 assertions et celles avec moins de 20 assertions.</w:t>
+      </w:r>
+    </w:p>
+    <w:p>
+      <w:pPr>
+        <w:spacing w:before="100" w:beforeAutospacing="1" w:after="100" w:afterAutospacing="1" w:line="240" w:lineRule="auto"/>
+        <w:outlineLvl w:val="3"/>
+        <w:rPr>
+          <w:rFonts w:eastAsia="Times New Roman" w:cstheme="minorHAnsi"/>
+          <w:b/>
+          <w:bCs/>
+          <w:kern w:val="0"/>
+          <w:lang w:val="en-CA" w:eastAsia="en-GB"/>
+          <w14:ligatures w14:val="none"/>
+        </w:rPr>
+      </w:pPr>
+      <w:r>
+        <w:rPr>
+          <w:rFonts w:eastAsia="Times New Roman" w:cstheme="minorHAnsi"/>
+          <w:b/>
+          <w:bCs/>
+          <w:kern w:val="0"/>
+          <w:lang w:val="en-CA" w:eastAsia="en-GB"/>
+          <w14:ligatures w14:val="none"/>
+        </w:rPr>
+        <w:t>H</w:t>
+      </w:r>
+      <w:r>
+        <w:rPr>
+          <w:rFonts w:eastAsia="Times New Roman" w:cstheme="minorHAnsi"/>
+          <w:b/>
+          <w:bCs/>
+          <w:kern w:val="0"/>
+          <w:lang w:val="en-CA" w:eastAsia="en-GB"/>
+          <w14:ligatures w14:val="none"/>
+        </w:rPr>
+        <w:t>ypothèses:</w:t>
+      </w:r>
+    </w:p>
+    <w:p>
+      <w:pPr>
+        <w:numPr>
+          <w:ilvl w:val="0"/>
+          <w:numId w:val="8"/>
+        </w:numPr>
+        <w:spacing w:before="100" w:beforeAutospacing="1" w:after="100" w:afterAutospacing="1" w:line="240" w:lineRule="auto"/>
+        <w:rPr>
+          <w:rFonts w:eastAsia="Times New Roman" w:cstheme="minorHAnsi"/>
+          <w:kern w:val="0"/>
+          <w:lang w:val="fr-CA" w:eastAsia="en-GB"/>
+          <w14:ligatures w14:val="none"/>
+        </w:rPr>
+      </w:pPr>
+      <w:r>
+        <w:rPr>
+          <w:rFonts w:eastAsia="Times New Roman" w:cstheme="minorHAnsi"/>
+          <w:b/>
+          <w:bCs/>
+          <w:kern w:val="0"/>
+          <w:lang w:val="fr-CA" w:eastAsia="en-GB"/>
+          <w14:ligatures w14:val="none"/>
+        </w:rPr>
+        <w:t>Hypothèse nulle (H0) :</w:t>
+      </w:r>
+      <w:r>
+        <w:rPr>
+          <w:rFonts w:eastAsia="Times New Roman" w:cstheme="minorHAnsi"/>
+          <w:kern w:val="0"/>
+          <w:lang w:val="fr-CA" w:eastAsia="en-GB"/>
+          <w14:ligatures w14:val="none"/>
+        </w:rPr>
+        <w:t xml:space="preserve"> Il n'y a pas de différence significative de complexité entre les classes avec plus de 20 assertions et celles avec moins de 20 assertions.</w:t>
+      </w:r>
+    </w:p>
+    <w:p>
+      <w:pPr>
+        <w:numPr>
+          <w:ilvl w:val="0"/>
+          <w:numId w:val="8"/>
+        </w:numPr>
+        <w:spacing w:before="100" w:beforeAutospacing="1" w:after="100" w:afterAutospacing="1" w:line="240" w:lineRule="auto"/>
+        <w:rPr>
+          <w:rFonts w:eastAsia="Times New Roman" w:cstheme="minorHAnsi"/>
+          <w:kern w:val="0"/>
+          <w:lang w:val="fr-CA" w:eastAsia="en-GB"/>
+          <w14:ligatures w14:val="none"/>
+        </w:rPr>
+      </w:pPr>
+      <w:r>
+        <w:rPr>
+          <w:rFonts w:eastAsia="Times New Roman" w:cstheme="minorHAnsi"/>
+          <w:b/>
+          <w:bCs/>
+          <w:kern w:val="0"/>
+          <w:lang w:val="fr-CA" w:eastAsia="en-GB"/>
+          <w14:ligatures w14:val="none"/>
+        </w:rPr>
+        <w:t>Hypothèse alternative (H1) :</w:t>
+      </w:r>
+      <w:r>
+        <w:rPr>
+          <w:rFonts w:eastAsia="Times New Roman" w:cstheme="minorHAnsi"/>
+          <w:kern w:val="0"/>
+          <w:lang w:val="fr-CA" w:eastAsia="en-GB"/>
+          <w14:ligatures w14:val="none"/>
+        </w:rPr>
+        <w:t xml:space="preserve"> Les classes avec plus de 20 assertions sont plus complexes que celles avec moins de 20 assertions.</w:t>
+      </w:r>
+    </w:p>
+    <w:p>
+      <w:pPr>
+        <w:spacing w:before="100" w:beforeAutospacing="1" w:after="100" w:afterAutospacing="1" w:line="240" w:lineRule="auto"/>
+        <w:outlineLvl w:val="3"/>
+        <w:rPr>
+          <w:rFonts w:eastAsia="Times New Roman" w:cstheme="minorHAnsi"/>
+          <w:b/>
+          <w:bCs/>
+          <w:kern w:val="0"/>
+          <w:lang w:val="en-CA" w:eastAsia="en-GB"/>
+          <w14:ligatures w14:val="none"/>
+        </w:rPr>
+      </w:pPr>
+      <w:r>
+        <w:rPr>
+          <w:rFonts w:eastAsia="Times New Roman" w:cstheme="minorHAnsi"/>
+          <w:b/>
+          <w:bCs/>
+          <w:kern w:val="0"/>
+          <w:lang w:val="en-CA" w:eastAsia="en-GB"/>
+          <w14:ligatures w14:val="none"/>
+        </w:rPr>
+        <w:t>Definition</w:t>
+      </w:r>
+      <w:r>
+        <w:rPr>
+          <w:rFonts w:eastAsia="Times New Roman" w:cstheme="minorHAnsi"/>
+          <w:b/>
+          <w:bCs/>
+          <w:kern w:val="0"/>
+          <w:lang w:val="en-CA" w:eastAsia="en-GB"/>
+          <w14:ligatures w14:val="none"/>
+        </w:rPr>
+        <w:t xml:space="preserve"> des </w:t>
+      </w:r>
+      <w:r>
+        <w:rPr>
+          <w:rFonts w:eastAsia="Times New Roman" w:cstheme="minorHAnsi"/>
+          <w:b/>
+          <w:bCs/>
+          <w:kern w:val="0"/>
+          <w:lang w:val="en-CA" w:eastAsia="en-GB"/>
+          <w14:ligatures w14:val="none"/>
+        </w:rPr>
+        <w:t>variables:</w:t>
+      </w:r>
+    </w:p>
+    <w:p>
+      <w:pPr>
+        <w:numPr>
+          <w:ilvl w:val="0"/>
+          <w:numId w:val="9"/>
+        </w:numPr>
+        <w:spacing w:before="100" w:beforeAutospacing="1" w:after="100" w:afterAutospacing="1" w:line="240" w:lineRule="auto"/>
+        <w:rPr>
+          <w:rFonts w:eastAsia="Times New Roman" w:cstheme="minorHAnsi"/>
+          <w:kern w:val="0"/>
+          <w:lang w:val="fr-CA" w:eastAsia="en-GB"/>
+          <w14:ligatures w14:val="none"/>
+        </w:rPr>
+      </w:pPr>
+      <w:r>
+        <w:rPr>
+          <w:rFonts w:eastAsia="Times New Roman" w:cstheme="minorHAnsi"/>
+          <w:b/>
+          <w:bCs/>
+          <w:kern w:val="0"/>
+          <w:lang w:val="fr-CA" w:eastAsia="en-GB"/>
+          <w14:ligatures w14:val="none"/>
+        </w:rPr>
+        <w:t>Variable indépendante :</w:t>
+      </w:r>
+      <w:r>
+        <w:rPr>
+          <w:rFonts w:eastAsia="Times New Roman" w:cstheme="minorHAnsi"/>
+          <w:kern w:val="0"/>
+          <w:lang w:val="fr-CA" w:eastAsia="en-GB"/>
+          <w14:ligatures w14:val="none"/>
+        </w:rPr>
+        <w:t xml:space="preserve"> Le nombre d'assertions dans une classe </w:t>
+      </w:r>
+    </w:p>
+    <w:p>
+      <w:pPr>
+        <w:numPr>
+          <w:ilvl w:val="0"/>
+          <w:numId w:val="9"/>
+        </w:numPr>
+        <w:spacing w:before="100" w:beforeAutospacing="1" w:after="100" w:afterAutospacing="1" w:line="240" w:lineRule="auto"/>
+        <w:rPr>
+          <w:rFonts w:eastAsia="Times New Roman" w:cstheme="minorHAnsi"/>
+          <w:kern w:val="0"/>
+          <w:lang w:val="fr-CA" w:eastAsia="en-GB"/>
+          <w14:ligatures w14:val="none"/>
+        </w:rPr>
+      </w:pPr>
+      <w:r>
+        <w:rPr>
+          <w:rFonts w:eastAsia="Times New Roman" w:cstheme="minorHAnsi"/>
+          <w:b/>
+          <w:bCs/>
+          <w:kern w:val="0"/>
+          <w:lang w:val="fr-CA" w:eastAsia="en-GB"/>
+          <w14:ligatures w14:val="none"/>
+        </w:rPr>
+        <w:t>Variable dépendante :</w:t>
+      </w:r>
+      <w:r>
+        <w:rPr>
+          <w:rFonts w:eastAsia="Times New Roman" w:cstheme="minorHAnsi"/>
+          <w:kern w:val="0"/>
+          <w:lang w:val="fr-CA" w:eastAsia="en-GB"/>
+          <w14:ligatures w14:val="none"/>
+        </w:rPr>
+        <w:t xml:space="preserve"> La complexité de la classe (mesurée par TLOC, WMC)</w:t>
       </w:r>
     </w:p>
     <w:p>
       <w:pPr>
         <w:keepNext/>
+        <w:rPr>
+          <w:rFonts w:cstheme="minorHAnsi"/>
+        </w:rPr>
       </w:pPr>
     </w:p>
     <w:p>
@@ -2407,6 +2698,155 @@
     </w:lvl>
   </w:abstractNum>
   <w:abstractNum w:abstractNumId="1" w15:restartNumberingAfterBreak="0">
+    <w:nsid w:val="0E42386F"/>
+    <w:multiLevelType w:val="multilevel"/>
+    <w:tmpl w:val="785CCA2C"/>
+    <w:lvl w:ilvl="0">
+      <w:start w:val="1"/>
+      <w:numFmt w:val="bullet"/>
+      <w:lvlText w:val=""/>
+      <w:lvlJc w:val="left"/>
+      <w:pPr>
+        <w:tabs>
+          <w:tab w:val="num" w:pos="720"/>
+        </w:tabs>
+        <w:ind w:left="720" w:hanging="360"/>
+      </w:pPr>
+      <w:rPr>
+        <w:rFonts w:ascii="Symbol" w:hAnsi="Symbol" w:hint="default"/>
+        <w:sz w:val="20"/>
+      </w:rPr>
+    </w:lvl>
+    <w:lvl w:ilvl="1" w:tentative="1">
+      <w:start w:val="1"/>
+      <w:numFmt w:val="bullet"/>
+      <w:lvlText w:val="o"/>
+      <w:lvlJc w:val="left"/>
+      <w:pPr>
+        <w:tabs>
+          <w:tab w:val="num" w:pos="1440"/>
+        </w:tabs>
+        <w:ind w:left="1440" w:hanging="360"/>
+      </w:pPr>
+      <w:rPr>
+        <w:rFonts w:ascii="Courier New" w:hAnsi="Courier New" w:hint="default"/>
+        <w:sz w:val="20"/>
+      </w:rPr>
+    </w:lvl>
+    <w:lvl w:ilvl="2" w:tentative="1">
+      <w:start w:val="1"/>
+      <w:numFmt w:val="bullet"/>
+      <w:lvlText w:val=""/>
+      <w:lvlJc w:val="left"/>
+      <w:pPr>
+        <w:tabs>
+          <w:tab w:val="num" w:pos="2160"/>
+        </w:tabs>
+        <w:ind w:left="2160" w:hanging="360"/>
+      </w:pPr>
+      <w:rPr>
+        <w:rFonts w:ascii="Wingdings" w:hAnsi="Wingdings" w:hint="default"/>
+        <w:sz w:val="20"/>
+      </w:rPr>
+    </w:lvl>
+    <w:lvl w:ilvl="3" w:tentative="1">
+      <w:start w:val="1"/>
+      <w:numFmt w:val="bullet"/>
+      <w:lvlText w:val=""/>
+      <w:lvlJc w:val="left"/>
+      <w:pPr>
+        <w:tabs>
+          <w:tab w:val="num" w:pos="2880"/>
+        </w:tabs>
+        <w:ind w:left="2880" w:hanging="360"/>
+      </w:pPr>
+      <w:rPr>
+        <w:rFonts w:ascii="Wingdings" w:hAnsi="Wingdings" w:hint="default"/>
+        <w:sz w:val="20"/>
+      </w:rPr>
+    </w:lvl>
+    <w:lvl w:ilvl="4" w:tentative="1">
+      <w:start w:val="1"/>
+      <w:numFmt w:val="bullet"/>
+      <w:lvlText w:val=""/>
+      <w:lvlJc w:val="left"/>
+      <w:pPr>
+        <w:tabs>
+          <w:tab w:val="num" w:pos="3600"/>
+        </w:tabs>
+        <w:ind w:left="3600" w:hanging="360"/>
+      </w:pPr>
+      <w:rPr>
+        <w:rFonts w:ascii="Wingdings" w:hAnsi="Wingdings" w:hint="default"/>
+        <w:sz w:val="20"/>
+      </w:rPr>
+    </w:lvl>
+    <w:lvl w:ilvl="5" w:tentative="1">
+      <w:start w:val="1"/>
+      <w:numFmt w:val="bullet"/>
+      <w:lvlText w:val=""/>
+      <w:lvlJc w:val="left"/>
+      <w:pPr>
+        <w:tabs>
+          <w:tab w:val="num" w:pos="4320"/>
+        </w:tabs>
+        <w:ind w:left="4320" w:hanging="360"/>
+      </w:pPr>
+      <w:rPr>
+        <w:rFonts w:ascii="Wingdings" w:hAnsi="Wingdings" w:hint="default"/>
+        <w:sz w:val="20"/>
+      </w:rPr>
+    </w:lvl>
+    <w:lvl w:ilvl="6" w:tentative="1">
+      <w:start w:val="1"/>
+      <w:numFmt w:val="bullet"/>
+      <w:lvlText w:val=""/>
+      <w:lvlJc w:val="left"/>
+      <w:pPr>
+        <w:tabs>
+          <w:tab w:val="num" w:pos="5040"/>
+        </w:tabs>
+        <w:ind w:left="5040" w:hanging="360"/>
+      </w:pPr>
+      <w:rPr>
+        <w:rFonts w:ascii="Wingdings" w:hAnsi="Wingdings" w:hint="default"/>
+        <w:sz w:val="20"/>
+      </w:rPr>
+    </w:lvl>
+    <w:lvl w:ilvl="7" w:tentative="1">
+      <w:start w:val="1"/>
+      <w:numFmt w:val="bullet"/>
+      <w:lvlText w:val=""/>
+      <w:lvlJc w:val="left"/>
+      <w:pPr>
+        <w:tabs>
+          <w:tab w:val="num" w:pos="5760"/>
+        </w:tabs>
+        <w:ind w:left="5760" w:hanging="360"/>
+      </w:pPr>
+      <w:rPr>
+        <w:rFonts w:ascii="Wingdings" w:hAnsi="Wingdings" w:hint="default"/>
+        <w:sz w:val="20"/>
+      </w:rPr>
+    </w:lvl>
+    <w:lvl w:ilvl="8" w:tentative="1">
+      <w:start w:val="1"/>
+      <w:numFmt w:val="bullet"/>
+      <w:lvlText w:val=""/>
+      <w:lvlJc w:val="left"/>
+      <w:pPr>
+        <w:tabs>
+          <w:tab w:val="num" w:pos="6480"/>
+        </w:tabs>
+        <w:ind w:left="6480" w:hanging="360"/>
+      </w:pPr>
+      <w:rPr>
+        <w:rFonts w:ascii="Wingdings" w:hAnsi="Wingdings" w:hint="default"/>
+        <w:sz w:val="20"/>
+      </w:rPr>
+    </w:lvl>
+  </w:abstractNum>
+  <w:abstractNum w:abstractNumId="2" w15:restartNumberingAfterBreak="0">
     <w:nsid w:val="245F084E"/>
     <w:multiLevelType w:val="hybridMultilevel"/>
     <w:tmpl w:val="02B66F72"/>
@@ -2518,7 +2958,7 @@
       </w:rPr>
     </w:lvl>
   </w:abstractNum>
-  <w:abstractNum w:abstractNumId="2" w15:restartNumberingAfterBreak="0">
+  <w:abstractNum w:abstractNumId="3" w15:restartNumberingAfterBreak="0">
     <w:nsid w:val="36E22E38"/>
     <w:multiLevelType w:val="hybridMultilevel"/>
     <w:tmpl w:val="C6FC55FA"/>
@@ -2607,7 +3047,7 @@
       </w:pPr>
     </w:lvl>
   </w:abstractNum>
-  <w:abstractNum w:abstractNumId="3" w15:restartNumberingAfterBreak="0">
+  <w:abstractNum w:abstractNumId="4" w15:restartNumberingAfterBreak="0">
     <w:nsid w:val="38931848"/>
     <w:multiLevelType w:val="multilevel"/>
     <w:tmpl w:val="81CE4C96"/>
@@ -2720,7 +3160,7 @@
       </w:pPr>
     </w:lvl>
   </w:abstractNum>
-  <w:abstractNum w:abstractNumId="4" w15:restartNumberingAfterBreak="0">
+  <w:abstractNum w:abstractNumId="5" w15:restartNumberingAfterBreak="0">
     <w:nsid w:val="3C4A2DE3"/>
     <w:multiLevelType w:val="hybridMultilevel"/>
     <w:tmpl w:val="C6FC55FA"/>
@@ -2809,7 +3249,7 @@
       </w:pPr>
     </w:lvl>
   </w:abstractNum>
-  <w:abstractNum w:abstractNumId="5" w15:restartNumberingAfterBreak="0">
+  <w:abstractNum w:abstractNumId="6" w15:restartNumberingAfterBreak="0">
     <w:nsid w:val="576C117F"/>
     <w:multiLevelType w:val="hybridMultilevel"/>
     <w:tmpl w:val="2F067460"/>
@@ -2921,23 +3361,297 @@
       </w:rPr>
     </w:lvl>
   </w:abstractNum>
+  <w:abstractNum w:abstractNumId="7" w15:restartNumberingAfterBreak="0">
+    <w:nsid w:val="706645BA"/>
+    <w:multiLevelType w:val="multilevel"/>
+    <w:tmpl w:val="47C0232C"/>
+    <w:lvl w:ilvl="0">
+      <w:start w:val="1"/>
+      <w:numFmt w:val="decimal"/>
+      <w:lvlText w:val="%1."/>
+      <w:lvlJc w:val="left"/>
+      <w:pPr>
+        <w:tabs>
+          <w:tab w:val="num" w:pos="720"/>
+        </w:tabs>
+        <w:ind w:left="720" w:hanging="360"/>
+      </w:pPr>
+    </w:lvl>
+    <w:lvl w:ilvl="1" w:tentative="1">
+      <w:start w:val="1"/>
+      <w:numFmt w:val="decimal"/>
+      <w:lvlText w:val="%2."/>
+      <w:lvlJc w:val="left"/>
+      <w:pPr>
+        <w:tabs>
+          <w:tab w:val="num" w:pos="1440"/>
+        </w:tabs>
+        <w:ind w:left="1440" w:hanging="360"/>
+      </w:pPr>
+    </w:lvl>
+    <w:lvl w:ilvl="2" w:tentative="1">
+      <w:start w:val="1"/>
+      <w:numFmt w:val="decimal"/>
+      <w:lvlText w:val="%3."/>
+      <w:lvlJc w:val="left"/>
+      <w:pPr>
+        <w:tabs>
+          <w:tab w:val="num" w:pos="2160"/>
+        </w:tabs>
+        <w:ind w:left="2160" w:hanging="360"/>
+      </w:pPr>
+    </w:lvl>
+    <w:lvl w:ilvl="3" w:tentative="1">
+      <w:start w:val="1"/>
+      <w:numFmt w:val="decimal"/>
+      <w:lvlText w:val="%4."/>
+      <w:lvlJc w:val="left"/>
+      <w:pPr>
+        <w:tabs>
+          <w:tab w:val="num" w:pos="2880"/>
+        </w:tabs>
+        <w:ind w:left="2880" w:hanging="360"/>
+      </w:pPr>
+    </w:lvl>
+    <w:lvl w:ilvl="4" w:tentative="1">
+      <w:start w:val="1"/>
+      <w:numFmt w:val="decimal"/>
+      <w:lvlText w:val="%5."/>
+      <w:lvlJc w:val="left"/>
+      <w:pPr>
+        <w:tabs>
+          <w:tab w:val="num" w:pos="3600"/>
+        </w:tabs>
+        <w:ind w:left="3600" w:hanging="360"/>
+      </w:pPr>
+    </w:lvl>
+    <w:lvl w:ilvl="5" w:tentative="1">
+      <w:start w:val="1"/>
+      <w:numFmt w:val="decimal"/>
+      <w:lvlText w:val="%6."/>
+      <w:lvlJc w:val="left"/>
+      <w:pPr>
+        <w:tabs>
+          <w:tab w:val="num" w:pos="4320"/>
+        </w:tabs>
+        <w:ind w:left="4320" w:hanging="360"/>
+      </w:pPr>
+    </w:lvl>
+    <w:lvl w:ilvl="6" w:tentative="1">
+      <w:start w:val="1"/>
+      <w:numFmt w:val="decimal"/>
+      <w:lvlText w:val="%7."/>
+      <w:lvlJc w:val="left"/>
+      <w:pPr>
+        <w:tabs>
+          <w:tab w:val="num" w:pos="5040"/>
+        </w:tabs>
+        <w:ind w:left="5040" w:hanging="360"/>
+      </w:pPr>
+    </w:lvl>
+    <w:lvl w:ilvl="7" w:tentative="1">
+      <w:start w:val="1"/>
+      <w:numFmt w:val="decimal"/>
+      <w:lvlText w:val="%8."/>
+      <w:lvlJc w:val="left"/>
+      <w:pPr>
+        <w:tabs>
+          <w:tab w:val="num" w:pos="5760"/>
+        </w:tabs>
+        <w:ind w:left="5760" w:hanging="360"/>
+      </w:pPr>
+    </w:lvl>
+    <w:lvl w:ilvl="8" w:tentative="1">
+      <w:start w:val="1"/>
+      <w:numFmt w:val="decimal"/>
+      <w:lvlText w:val="%9."/>
+      <w:lvlJc w:val="left"/>
+      <w:pPr>
+        <w:tabs>
+          <w:tab w:val="num" w:pos="6480"/>
+        </w:tabs>
+        <w:ind w:left="6480" w:hanging="360"/>
+      </w:pPr>
+    </w:lvl>
+  </w:abstractNum>
+  <w:abstractNum w:abstractNumId="8" w15:restartNumberingAfterBreak="0">
+    <w:nsid w:val="75C56050"/>
+    <w:multiLevelType w:val="multilevel"/>
+    <w:tmpl w:val="71E49BB4"/>
+    <w:lvl w:ilvl="0">
+      <w:start w:val="1"/>
+      <w:numFmt w:val="bullet"/>
+      <w:lvlText w:val=""/>
+      <w:lvlJc w:val="left"/>
+      <w:pPr>
+        <w:tabs>
+          <w:tab w:val="num" w:pos="720"/>
+        </w:tabs>
+        <w:ind w:left="720" w:hanging="360"/>
+      </w:pPr>
+      <w:rPr>
+        <w:rFonts w:ascii="Symbol" w:hAnsi="Symbol" w:hint="default"/>
+        <w:sz w:val="20"/>
+      </w:rPr>
+    </w:lvl>
+    <w:lvl w:ilvl="1" w:tentative="1">
+      <w:start w:val="1"/>
+      <w:numFmt w:val="bullet"/>
+      <w:lvlText w:val="o"/>
+      <w:lvlJc w:val="left"/>
+      <w:pPr>
+        <w:tabs>
+          <w:tab w:val="num" w:pos="1440"/>
+        </w:tabs>
+        <w:ind w:left="1440" w:hanging="360"/>
+      </w:pPr>
+      <w:rPr>
+        <w:rFonts w:ascii="Courier New" w:hAnsi="Courier New" w:hint="default"/>
+        <w:sz w:val="20"/>
+      </w:rPr>
+    </w:lvl>
+    <w:lvl w:ilvl="2" w:tentative="1">
+      <w:start w:val="1"/>
+      <w:numFmt w:val="bullet"/>
+      <w:lvlText w:val=""/>
+      <w:lvlJc w:val="left"/>
+      <w:pPr>
+        <w:tabs>
+          <w:tab w:val="num" w:pos="2160"/>
+        </w:tabs>
+        <w:ind w:left="2160" w:hanging="360"/>
+      </w:pPr>
+      <w:rPr>
+        <w:rFonts w:ascii="Wingdings" w:hAnsi="Wingdings" w:hint="default"/>
+        <w:sz w:val="20"/>
+      </w:rPr>
+    </w:lvl>
+    <w:lvl w:ilvl="3" w:tentative="1">
+      <w:start w:val="1"/>
+      <w:numFmt w:val="bullet"/>
+      <w:lvlText w:val=""/>
+      <w:lvlJc w:val="left"/>
+      <w:pPr>
+        <w:tabs>
+          <w:tab w:val="num" w:pos="2880"/>
+        </w:tabs>
+        <w:ind w:left="2880" w:hanging="360"/>
+      </w:pPr>
+      <w:rPr>
+        <w:rFonts w:ascii="Wingdings" w:hAnsi="Wingdings" w:hint="default"/>
+        <w:sz w:val="20"/>
+      </w:rPr>
+    </w:lvl>
+    <w:lvl w:ilvl="4" w:tentative="1">
+      <w:start w:val="1"/>
+      <w:numFmt w:val="bullet"/>
+      <w:lvlText w:val=""/>
+      <w:lvlJc w:val="left"/>
+      <w:pPr>
+        <w:tabs>
+          <w:tab w:val="num" w:pos="3600"/>
+        </w:tabs>
+        <w:ind w:left="3600" w:hanging="360"/>
+      </w:pPr>
+      <w:rPr>
+        <w:rFonts w:ascii="Wingdings" w:hAnsi="Wingdings" w:hint="default"/>
+        <w:sz w:val="20"/>
+      </w:rPr>
+    </w:lvl>
+    <w:lvl w:ilvl="5" w:tentative="1">
+      <w:start w:val="1"/>
+      <w:numFmt w:val="bullet"/>
+      <w:lvlText w:val=""/>
+      <w:lvlJc w:val="left"/>
+      <w:pPr>
+        <w:tabs>
+          <w:tab w:val="num" w:pos="4320"/>
+        </w:tabs>
+        <w:ind w:left="4320" w:hanging="360"/>
+      </w:pPr>
+      <w:rPr>
+        <w:rFonts w:ascii="Wingdings" w:hAnsi="Wingdings" w:hint="default"/>
+        <w:sz w:val="20"/>
+      </w:rPr>
+    </w:lvl>
+    <w:lvl w:ilvl="6" w:tentative="1">
+      <w:start w:val="1"/>
+      <w:numFmt w:val="bullet"/>
+      <w:lvlText w:val=""/>
+      <w:lvlJc w:val="left"/>
+      <w:pPr>
+        <w:tabs>
+          <w:tab w:val="num" w:pos="5040"/>
+        </w:tabs>
+        <w:ind w:left="5040" w:hanging="360"/>
+      </w:pPr>
+      <w:rPr>
+        <w:rFonts w:ascii="Wingdings" w:hAnsi="Wingdings" w:hint="default"/>
+        <w:sz w:val="20"/>
+      </w:rPr>
+    </w:lvl>
+    <w:lvl w:ilvl="7" w:tentative="1">
+      <w:start w:val="1"/>
+      <w:numFmt w:val="bullet"/>
+      <w:lvlText w:val=""/>
+      <w:lvlJc w:val="left"/>
+      <w:pPr>
+        <w:tabs>
+          <w:tab w:val="num" w:pos="5760"/>
+        </w:tabs>
+        <w:ind w:left="5760" w:hanging="360"/>
+      </w:pPr>
+      <w:rPr>
+        <w:rFonts w:ascii="Wingdings" w:hAnsi="Wingdings" w:hint="default"/>
+        <w:sz w:val="20"/>
+      </w:rPr>
+    </w:lvl>
+    <w:lvl w:ilvl="8" w:tentative="1">
+      <w:start w:val="1"/>
+      <w:numFmt w:val="bullet"/>
+      <w:lvlText w:val=""/>
+      <w:lvlJc w:val="left"/>
+      <w:pPr>
+        <w:tabs>
+          <w:tab w:val="num" w:pos="6480"/>
+        </w:tabs>
+        <w:ind w:left="6480" w:hanging="360"/>
+      </w:pPr>
+      <w:rPr>
+        <w:rFonts w:ascii="Wingdings" w:hAnsi="Wingdings" w:hint="default"/>
+        <w:sz w:val="20"/>
+      </w:rPr>
+    </w:lvl>
+  </w:abstractNum>
   <w:num w:numId="1" w16cid:durableId="1989942810">
-    <w:abstractNumId w:val="1"/>
+    <w:abstractNumId w:val="2"/>
   </w:num>
   <w:num w:numId="2" w16cid:durableId="139227966">
-    <w:abstractNumId w:val="5"/>
+    <w:abstractNumId w:val="6"/>
   </w:num>
   <w:num w:numId="3" w16cid:durableId="1086849578">
     <w:abstractNumId w:val="0"/>
   </w:num>
   <w:num w:numId="4" w16cid:durableId="1555385406">
+    <w:abstractNumId w:val="4"/>
+  </w:num>
+  <w:num w:numId="5" w16cid:durableId="1759060937">
+    <w:abstractNumId w:val="5"/>
+  </w:num>
+  <w:num w:numId="6" w16cid:durableId="1743021113">
     <w:abstractNumId w:val="3"/>
   </w:num>
-  <w:num w:numId="5" w16cid:durableId="1759060937">
-    <w:abstractNumId w:val="4"/>
+  <w:num w:numId="7" w16cid:durableId="1329480190">
+    <w:abstractNumId w:val="7"/>
+    <w:lvlOverride w:ilvl="0">
+      <w:startOverride w:val="2"/>
+    </w:lvlOverride>
   </w:num>
-  <w:num w:numId="6" w16cid:durableId="1743021113">
-    <w:abstractNumId w:val="2"/>
+  <w:num w:numId="8" w16cid:durableId="1937906228">
+    <w:abstractNumId w:val="8"/>
+  </w:num>
+  <w:num w:numId="9" w16cid:durableId="1848136517">
+    <w:abstractNumId w:val="1"/>
   </w:num>
 </w:numbering>
 </file>
@@ -3343,6 +4057,28 @@
     <w:name w:val="Normal"/>
     <w:qFormat/>
   </w:style>
+  <w:style w:type="paragraph" w:styleId="Heading4">
+    <w:name w:val="heading 4"/>
+    <w:basedOn w:val="Normal"/>
+    <w:link w:val="Heading4Char"/>
+    <w:uiPriority w:val="9"/>
+    <w:qFormat/>
+    <w:rsid w:val="006C62B6"/>
+    <w:pPr>
+      <w:spacing w:before="100" w:beforeAutospacing="1" w:after="100" w:afterAutospacing="1" w:line="240" w:lineRule="auto"/>
+      <w:outlineLvl w:val="3"/>
+    </w:pPr>
+    <w:rPr>
+      <w:rFonts w:ascii="Times New Roman" w:eastAsia="Times New Roman" w:hAnsi="Times New Roman" w:cs="Times New Roman"/>
+      <w:b/>
+      <w:bCs/>
+      <w:kern w:val="0"/>
+      <w:sz w:val="24"/>
+      <w:szCs w:val="24"/>
+      <w:lang w:val="en-CA" w:eastAsia="en-GB"/>
+      <w14:ligatures w14:val="none"/>
+    </w:rPr>
+  </w:style>
   <w:style w:type="character" w:default="1" w:styleId="DefaultParagraphFont">
     <w:name w:val="Default Paragraph Font"/>
     <w:uiPriority w:val="1"/>
@@ -3485,6 +4221,34 @@
         <w:insideV w:val="single" w:sz="4" w:space="0" w:color="auto"/>
       </w:tblBorders>
     </w:tblPr>
+  </w:style>
+  <w:style w:type="character" w:customStyle="1" w:styleId="Heading4Char">
+    <w:name w:val="Heading 4 Char"/>
+    <w:basedOn w:val="DefaultParagraphFont"/>
+    <w:link w:val="Heading4"/>
+    <w:uiPriority w:val="9"/>
+    <w:rsid w:val="006C62B6"/>
+    <w:rPr>
+      <w:rFonts w:ascii="Times New Roman" w:eastAsia="Times New Roman" w:hAnsi="Times New Roman" w:cs="Times New Roman"/>
+      <w:b/>
+      <w:bCs/>
+      <w:kern w:val="0"/>
+      <w:sz w:val="24"/>
+      <w:szCs w:val="24"/>
+      <w:lang w:val="en-CA" w:eastAsia="en-GB"/>
+      <w14:ligatures w14:val="none"/>
+    </w:rPr>
+  </w:style>
+  <w:style w:type="character" w:styleId="Strong">
+    <w:name w:val="Strong"/>
+    <w:basedOn w:val="DefaultParagraphFont"/>
+    <w:uiPriority w:val="22"/>
+    <w:qFormat/>
+    <w:rsid w:val="006C62B6"/>
+    <w:rPr>
+      <w:b/>
+      <w:bCs/>
+    </w:rPr>
   </w:style>
 </w:styles>
 </file>

</xml_diff>